<commit_message>
Pract 4 Different types of LAYOUTS
</commit_message>
<xml_diff>
--- a/JOURNAL/pract1&2.docx
+++ b/JOURNAL/pract1&2.docx
@@ -17,12 +17,69 @@
       </w:r>
       <w:r>
         <w:rPr>
+          <w:lang w:val="en-US"/>
+        </w:rPr>
+        <w:t xml:space="preserve"> &amp; 2</w:t>
+      </w:r>
+    </w:p>
+    <w:p>
+      <w:pPr>
+        <w:jc w:val="center"/>
+        <w:rPr>
+          <w:b/>
+          <w:bCs/>
+          <w:lang w:val="en-US"/>
+        </w:rPr>
+      </w:pPr>
+      <w:r>
+        <w:rPr>
+          <w:b/>
+          <w:bCs/>
+        </w:rPr>
+        <w:t>Creating a Project, Android Components, Activities, Services, Content Providers, Broadcast Receivers, Interface overview, Creating Android Virtual device, USB debugging mode, Android Application Overview. Simple “Hello World” program.</w:t>
+      </w:r>
+    </w:p>
+    <w:p>
+      <w:pPr>
+        <w:jc w:val="center"/>
+        <w:rPr>
+          <w:lang w:val="en-US"/>
+        </w:rPr>
+      </w:pPr>
+      <w:r>
+        <w:rPr>
+          <w:b/>
+          <w:bCs/>
+        </w:rPr>
+        <w:t>Android Resources: (</w:t>
+      </w:r>
+      <w:proofErr w:type="spellStart"/>
+      <w:r>
+        <w:rPr>
+          <w:b/>
+          <w:bCs/>
+        </w:rPr>
+        <w:t>Color</w:t>
+      </w:r>
+      <w:proofErr w:type="spellEnd"/>
+      <w:r>
+        <w:rPr>
+          <w:b/>
+          <w:bCs/>
+        </w:rPr>
+        <w:t>, Theme, String, Drawable, Dimension, Image),</w:t>
+      </w:r>
+      <w:r>
+        <w:t xml:space="preserve"> </w:t>
+      </w:r>
+      <w:r>
+        <w:rPr>
           <w:noProof/>
         </w:rPr>
         <w:drawing>
-          <wp:inline distT="0" distB="0" distL="0" distR="0" wp14:anchorId="0DB43518" wp14:editId="563111A6">
-            <wp:extent cx="7110730" cy="3999865"/>
-            <wp:effectExtent l="0" t="0" r="0" b="635"/>
+          <wp:inline distT="0" distB="0" distL="0" distR="0" wp14:anchorId="0DB43518" wp14:editId="03A596E5">
+            <wp:extent cx="7110399" cy="3567546"/>
+            <wp:effectExtent l="0" t="0" r="0" b="0"/>
             <wp:docPr id="413357690" name="Picture 1"/>
             <wp:cNvGraphicFramePr>
               <a:graphicFrameLocks xmlns:a="http://schemas.openxmlformats.org/drawingml/2006/main" noChangeAspect="1"/>
@@ -43,7 +100,7 @@
                   <pic:spPr>
                     <a:xfrm>
                       <a:off x="0" y="0"/>
-                      <a:ext cx="7110730" cy="3999865"/>
+                      <a:ext cx="7114908" cy="3569808"/>
                     </a:xfrm>
                     <a:prstGeom prst="rect">
                       <a:avLst/>
@@ -125,7 +182,6 @@
           <w:noProof/>
           <w:lang w:val="en-US"/>
         </w:rPr>
-        <w:lastRenderedPageBreak/>
         <w:drawing>
           <wp:inline distT="0" distB="0" distL="0" distR="0" wp14:anchorId="48360262" wp14:editId="0C7F07D1">
             <wp:extent cx="7110730" cy="2720340"/>
@@ -371,7 +427,6 @@
           <w:noProof/>
           <w:lang w:val="en-US"/>
         </w:rPr>
-        <w:lastRenderedPageBreak/>
         <w:drawing>
           <wp:inline distT="0" distB="0" distL="0" distR="0" wp14:anchorId="47B7BB48" wp14:editId="05707E3E">
             <wp:extent cx="6522720" cy="2240256"/>
@@ -741,31 +796,29 @@
       <w:pPr>
         <w:jc w:val="center"/>
         <w:rPr>
-          <w:b/>
-          <w:bCs/>
-          <w:u w:val="single"/>
-          <w:lang w:val="en-US"/>
-        </w:rPr>
-      </w:pPr>
-      <w:r>
-        <w:rPr>
-          <w:b/>
-          <w:bCs/>
+          <w:noProof/>
+        </w:rPr>
+      </w:pPr>
+      <w:r>
+        <w:rPr>
+          <w:b/>
+          <w:bCs/>
+          <w:noProof/>
           <w:u w:val="single"/>
           <w:lang w:val="en-US"/>
         </w:rPr>
         <w:lastRenderedPageBreak/>
         <w:drawing>
-          <wp:anchor distT="0" distB="0" distL="114300" distR="114300" simplePos="0" relativeHeight="251658240" behindDoc="0" locked="0" layoutInCell="1" allowOverlap="1" wp14:anchorId="32B27E59" wp14:editId="390AF6F5">
+          <wp:anchor distT="0" distB="0" distL="114300" distR="114300" simplePos="0" relativeHeight="251658240" behindDoc="0" locked="0" layoutInCell="1" allowOverlap="1" wp14:anchorId="32B27E59" wp14:editId="7B6019A1">
             <wp:simplePos x="0" y="0"/>
             <wp:positionH relativeFrom="column">
-              <wp:posOffset>191135</wp:posOffset>
+              <wp:posOffset>139700</wp:posOffset>
             </wp:positionH>
             <wp:positionV relativeFrom="paragraph">
-              <wp:posOffset>4172585</wp:posOffset>
+              <wp:posOffset>4658360</wp:posOffset>
             </wp:positionV>
-            <wp:extent cx="2509520" cy="5019675"/>
-            <wp:effectExtent l="0" t="0" r="5080" b="9525"/>
+            <wp:extent cx="2552700" cy="5106035"/>
+            <wp:effectExtent l="0" t="0" r="0" b="0"/>
             <wp:wrapSquare wrapText="bothSides"/>
             <wp:docPr id="1161511338" name="Picture 1"/>
             <wp:cNvGraphicFramePr>
@@ -793,7 +846,7 @@
                   <pic:spPr>
                     <a:xfrm>
                       <a:off x="0" y="0"/>
-                      <a:ext cx="2509520" cy="5019675"/>
+                      <a:ext cx="2552700" cy="5106035"/>
                     </a:xfrm>
                     <a:prstGeom prst="rect">
                       <a:avLst/>
@@ -810,6 +863,16 @@
             </wp14:sizeRelV>
           </wp:anchor>
         </w:drawing>
+      </w:r>
+      <w:r>
+        <w:rPr>
+          <w:b/>
+          <w:bCs/>
+          <w:noProof/>
+          <w:u w:val="single"/>
+          <w:lang w:val="en-US"/>
+        </w:rPr>
+        <w:t xml:space="preserve">  </w:t>
       </w:r>
       <w:r>
         <w:rPr>
@@ -851,6 +914,549 @@
           </wp:inline>
         </w:drawing>
       </w:r>
+      <w:r>
+        <w:rPr>
+          <w:b/>
+          <w:bCs/>
+          <w:noProof/>
+          <w:u w:val="single"/>
+          <w:lang w:val="en-US"/>
+        </w:rPr>
+        <w:t xml:space="preserve">   </w:t>
+      </w:r>
+    </w:p>
+    <w:p>
+      <w:pPr>
+        <w:rPr>
+          <w:lang w:val="en-US"/>
+        </w:rPr>
+      </w:pPr>
+    </w:p>
+    <w:p>
+      <w:pPr>
+        <w:rPr>
+          <w:lang w:val="en-US"/>
+        </w:rPr>
+      </w:pPr>
+    </w:p>
+    <w:p>
+      <w:pPr>
+        <w:rPr>
+          <w:lang w:val="en-US"/>
+        </w:rPr>
+      </w:pPr>
+    </w:p>
+    <w:p>
+      <w:pPr>
+        <w:rPr>
+          <w:lang w:val="en-US"/>
+        </w:rPr>
+      </w:pPr>
+    </w:p>
+    <w:p>
+      <w:pPr>
+        <w:rPr>
+          <w:lang w:val="en-US"/>
+        </w:rPr>
+      </w:pPr>
+    </w:p>
+    <w:p>
+      <w:pPr>
+        <w:rPr>
+          <w:lang w:val="en-US"/>
+        </w:rPr>
+      </w:pPr>
+    </w:p>
+    <w:p>
+      <w:pPr>
+        <w:rPr>
+          <w:lang w:val="en-US"/>
+        </w:rPr>
+      </w:pPr>
+    </w:p>
+    <w:p>
+      <w:pPr>
+        <w:rPr>
+          <w:lang w:val="en-US"/>
+        </w:rPr>
+      </w:pPr>
+    </w:p>
+    <w:p>
+      <w:pPr>
+        <w:rPr>
+          <w:lang w:val="en-US"/>
+        </w:rPr>
+      </w:pPr>
+    </w:p>
+    <w:p>
+      <w:pPr>
+        <w:rPr>
+          <w:lang w:val="en-US"/>
+        </w:rPr>
+      </w:pPr>
+    </w:p>
+    <w:p>
+      <w:pPr>
+        <w:rPr>
+          <w:lang w:val="en-US"/>
+        </w:rPr>
+      </w:pPr>
+    </w:p>
+    <w:p>
+      <w:pPr>
+        <w:rPr>
+          <w:lang w:val="en-US"/>
+        </w:rPr>
+      </w:pPr>
+    </w:p>
+    <w:p>
+      <w:pPr>
+        <w:rPr>
+          <w:lang w:val="en-US"/>
+        </w:rPr>
+      </w:pPr>
+    </w:p>
+    <w:p>
+      <w:pPr>
+        <w:rPr>
+          <w:lang w:val="en-US"/>
+        </w:rPr>
+      </w:pPr>
+    </w:p>
+    <w:p>
+      <w:pPr>
+        <w:rPr>
+          <w:lang w:val="en-US"/>
+        </w:rPr>
+      </w:pPr>
+    </w:p>
+    <w:p>
+      <w:pPr>
+        <w:rPr>
+          <w:lang w:val="en-US"/>
+        </w:rPr>
+      </w:pPr>
+    </w:p>
+    <w:p>
+      <w:pPr>
+        <w:rPr>
+          <w:noProof/>
+        </w:rPr>
+      </w:pPr>
+    </w:p>
+    <w:p>
+      <w:pPr>
+        <w:rPr>
+          <w:lang w:val="en-US"/>
+        </w:rPr>
+      </w:pPr>
+    </w:p>
+    <w:p>
+      <w:pPr>
+        <w:rPr>
+          <w:lang w:val="en-US"/>
+        </w:rPr>
+      </w:pPr>
+    </w:p>
+    <w:p>
+      <w:pPr>
+        <w:jc w:val="center"/>
+        <w:rPr>
+          <w:b/>
+          <w:bCs/>
+          <w:lang w:val="en-US"/>
+        </w:rPr>
+      </w:pPr>
+      <w:r>
+        <w:rPr>
+          <w:b/>
+          <w:bCs/>
+          <w:lang w:val="en-US"/>
+        </w:rPr>
+        <w:lastRenderedPageBreak/>
+        <w:t>PRACTICAL 3B Fragments</w:t>
+      </w:r>
+    </w:p>
+    <w:p>
+      <w:pPr>
+        <w:jc w:val="center"/>
+        <w:rPr>
+          <w:b/>
+          <w:bCs/>
+          <w:lang w:val="en-US"/>
+        </w:rPr>
+      </w:pPr>
+      <w:r>
+        <w:rPr>
+          <w:b/>
+          <w:bCs/>
+        </w:rPr>
+        <w:t>Life Cycle of fragments and multiple fragments.</w:t>
+      </w:r>
+    </w:p>
+    <w:p>
+      <w:pPr>
+        <w:jc w:val="center"/>
+        <w:rPr>
+          <w:lang w:val="en-US"/>
+        </w:rPr>
+      </w:pPr>
+      <w:r>
+        <w:rPr>
+          <w:noProof/>
+        </w:rPr>
+        <w:drawing>
+          <wp:inline distT="0" distB="0" distL="0" distR="0" wp14:anchorId="7A85FB0C" wp14:editId="7882ACAC">
+            <wp:extent cx="7110730" cy="4114800"/>
+            <wp:effectExtent l="0" t="0" r="0" b="0"/>
+            <wp:docPr id="1830521260" name="Picture 1"/>
+            <wp:cNvGraphicFramePr>
+              <a:graphicFrameLocks xmlns:a="http://schemas.openxmlformats.org/drawingml/2006/main" noChangeAspect="1"/>
+            </wp:cNvGraphicFramePr>
+            <a:graphic xmlns:a="http://schemas.openxmlformats.org/drawingml/2006/main">
+              <a:graphicData uri="http://schemas.openxmlformats.org/drawingml/2006/picture">
+                <pic:pic xmlns:pic="http://schemas.openxmlformats.org/drawingml/2006/picture">
+                  <pic:nvPicPr>
+                    <pic:cNvPr id="1830521260" name=""/>
+                    <pic:cNvPicPr/>
+                  </pic:nvPicPr>
+                  <pic:blipFill>
+                    <a:blip r:embed="rId20"/>
+                    <a:stretch>
+                      <a:fillRect/>
+                    </a:stretch>
+                  </pic:blipFill>
+                  <pic:spPr>
+                    <a:xfrm>
+                      <a:off x="0" y="0"/>
+                      <a:ext cx="7110730" cy="4114800"/>
+                    </a:xfrm>
+                    <a:prstGeom prst="rect">
+                      <a:avLst/>
+                    </a:prstGeom>
+                  </pic:spPr>
+                </pic:pic>
+              </a:graphicData>
+            </a:graphic>
+          </wp:inline>
+        </w:drawing>
+      </w:r>
+    </w:p>
+    <w:p>
+      <w:pPr>
+        <w:jc w:val="center"/>
+        <w:rPr>
+          <w:lang w:val="en-US"/>
+        </w:rPr>
+      </w:pPr>
+      <w:r>
+        <w:rPr>
+          <w:noProof/>
+        </w:rPr>
+        <w:drawing>
+          <wp:inline distT="0" distB="0" distL="0" distR="0" wp14:anchorId="2D8FCC1D" wp14:editId="63A5FA59">
+            <wp:extent cx="7110730" cy="4671060"/>
+            <wp:effectExtent l="0" t="0" r="0" b="0"/>
+            <wp:docPr id="1937205929" name="Picture 1"/>
+            <wp:cNvGraphicFramePr>
+              <a:graphicFrameLocks xmlns:a="http://schemas.openxmlformats.org/drawingml/2006/main" noChangeAspect="1"/>
+            </wp:cNvGraphicFramePr>
+            <a:graphic xmlns:a="http://schemas.openxmlformats.org/drawingml/2006/main">
+              <a:graphicData uri="http://schemas.openxmlformats.org/drawingml/2006/picture">
+                <pic:pic xmlns:pic="http://schemas.openxmlformats.org/drawingml/2006/picture">
+                  <pic:nvPicPr>
+                    <pic:cNvPr id="1937205929" name=""/>
+                    <pic:cNvPicPr/>
+                  </pic:nvPicPr>
+                  <pic:blipFill>
+                    <a:blip r:embed="rId21"/>
+                    <a:stretch>
+                      <a:fillRect/>
+                    </a:stretch>
+                  </pic:blipFill>
+                  <pic:spPr>
+                    <a:xfrm>
+                      <a:off x="0" y="0"/>
+                      <a:ext cx="7110730" cy="4671060"/>
+                    </a:xfrm>
+                    <a:prstGeom prst="rect">
+                      <a:avLst/>
+                    </a:prstGeom>
+                  </pic:spPr>
+                </pic:pic>
+              </a:graphicData>
+            </a:graphic>
+          </wp:inline>
+        </w:drawing>
+      </w:r>
+    </w:p>
+    <w:p>
+      <w:pPr>
+        <w:jc w:val="center"/>
+        <w:rPr>
+          <w:lang w:val="en-US"/>
+        </w:rPr>
+      </w:pPr>
+    </w:p>
+    <w:p>
+      <w:pPr>
+        <w:jc w:val="center"/>
+        <w:rPr>
+          <w:lang w:val="en-US"/>
+        </w:rPr>
+      </w:pPr>
+      <w:r>
+        <w:rPr>
+          <w:noProof/>
+        </w:rPr>
+        <w:lastRenderedPageBreak/>
+        <w:drawing>
+          <wp:inline distT="0" distB="0" distL="0" distR="0" wp14:anchorId="2792911B" wp14:editId="705CD0D7">
+            <wp:extent cx="7110730" cy="3999865"/>
+            <wp:effectExtent l="0" t="0" r="0" b="635"/>
+            <wp:docPr id="1855317712" name="Picture 1"/>
+            <wp:cNvGraphicFramePr>
+              <a:graphicFrameLocks xmlns:a="http://schemas.openxmlformats.org/drawingml/2006/main" noChangeAspect="1"/>
+            </wp:cNvGraphicFramePr>
+            <a:graphic xmlns:a="http://schemas.openxmlformats.org/drawingml/2006/main">
+              <a:graphicData uri="http://schemas.openxmlformats.org/drawingml/2006/picture">
+                <pic:pic xmlns:pic="http://schemas.openxmlformats.org/drawingml/2006/picture">
+                  <pic:nvPicPr>
+                    <pic:cNvPr id="1855317712" name=""/>
+                    <pic:cNvPicPr/>
+                  </pic:nvPicPr>
+                  <pic:blipFill>
+                    <a:blip r:embed="rId22"/>
+                    <a:stretch>
+                      <a:fillRect/>
+                    </a:stretch>
+                  </pic:blipFill>
+                  <pic:spPr>
+                    <a:xfrm>
+                      <a:off x="0" y="0"/>
+                      <a:ext cx="7110730" cy="3999865"/>
+                    </a:xfrm>
+                    <a:prstGeom prst="rect">
+                      <a:avLst/>
+                    </a:prstGeom>
+                  </pic:spPr>
+                </pic:pic>
+              </a:graphicData>
+            </a:graphic>
+          </wp:inline>
+        </w:drawing>
+      </w:r>
+    </w:p>
+    <w:p>
+      <w:pPr>
+        <w:jc w:val="center"/>
+        <w:rPr>
+          <w:lang w:val="en-US"/>
+        </w:rPr>
+      </w:pPr>
+      <w:r>
+        <w:rPr>
+          <w:noProof/>
+        </w:rPr>
+        <w:drawing>
+          <wp:inline distT="0" distB="0" distL="0" distR="0" wp14:anchorId="56F90CB5" wp14:editId="26AA6FF7">
+            <wp:extent cx="2514453" cy="5575922"/>
+            <wp:effectExtent l="0" t="6667" r="0" b="0"/>
+            <wp:docPr id="2117553918" name="Picture 1"/>
+            <wp:cNvGraphicFramePr>
+              <a:graphicFrameLocks xmlns:a="http://schemas.openxmlformats.org/drawingml/2006/main" noChangeAspect="1"/>
+            </wp:cNvGraphicFramePr>
+            <a:graphic xmlns:a="http://schemas.openxmlformats.org/drawingml/2006/main">
+              <a:graphicData uri="http://schemas.openxmlformats.org/drawingml/2006/picture">
+                <pic:pic xmlns:pic="http://schemas.openxmlformats.org/drawingml/2006/picture">
+                  <pic:nvPicPr>
+                    <pic:cNvPr id="0" name="Picture 1"/>
+                    <pic:cNvPicPr>
+                      <a:picLocks noChangeAspect="1" noChangeArrowheads="1"/>
+                    </pic:cNvPicPr>
+                  </pic:nvPicPr>
+                  <pic:blipFill>
+                    <a:blip r:embed="rId23">
+                      <a:extLst>
+                        <a:ext uri="{28A0092B-C50C-407E-A947-70E740481C1C}">
+                          <a14:useLocalDpi xmlns:a14="http://schemas.microsoft.com/office/drawing/2010/main" val="0"/>
+                        </a:ext>
+                      </a:extLst>
+                    </a:blip>
+                    <a:srcRect/>
+                    <a:stretch>
+                      <a:fillRect/>
+                    </a:stretch>
+                  </pic:blipFill>
+                  <pic:spPr bwMode="auto">
+                    <a:xfrm rot="16200000">
+                      <a:off x="0" y="0"/>
+                      <a:ext cx="2525470" cy="5600353"/>
+                    </a:xfrm>
+                    <a:prstGeom prst="rect">
+                      <a:avLst/>
+                    </a:prstGeom>
+                    <a:noFill/>
+                    <a:ln>
+                      <a:noFill/>
+                    </a:ln>
+                  </pic:spPr>
+                </pic:pic>
+              </a:graphicData>
+            </a:graphic>
+          </wp:inline>
+        </w:drawing>
+      </w:r>
+    </w:p>
+    <w:p>
+      <w:pPr>
+        <w:jc w:val="center"/>
+        <w:rPr>
+          <w:lang w:val="en-US"/>
+        </w:rPr>
+      </w:pPr>
+    </w:p>
+    <w:p>
+      <w:pPr>
+        <w:jc w:val="center"/>
+        <w:rPr>
+          <w:lang w:val="en-US"/>
+        </w:rPr>
+      </w:pPr>
+    </w:p>
+    <w:p>
+      <w:pPr>
+        <w:jc w:val="center"/>
+        <w:rPr>
+          <w:lang w:val="en-US"/>
+        </w:rPr>
+      </w:pPr>
+    </w:p>
+    <w:p>
+      <w:pPr>
+        <w:jc w:val="center"/>
+        <w:rPr>
+          <w:lang w:val="en-US"/>
+        </w:rPr>
+      </w:pPr>
+    </w:p>
+    <w:p>
+      <w:pPr>
+        <w:jc w:val="center"/>
+        <w:rPr>
+          <w:lang w:val="en-US"/>
+        </w:rPr>
+      </w:pPr>
+    </w:p>
+    <w:p>
+      <w:pPr>
+        <w:jc w:val="center"/>
+        <w:rPr>
+          <w:lang w:val="en-US"/>
+        </w:rPr>
+      </w:pPr>
+    </w:p>
+    <w:p>
+      <w:pPr>
+        <w:jc w:val="center"/>
+        <w:rPr>
+          <w:lang w:val="en-US"/>
+        </w:rPr>
+      </w:pPr>
+    </w:p>
+    <w:p>
+      <w:pPr>
+        <w:jc w:val="center"/>
+        <w:rPr>
+          <w:lang w:val="en-US"/>
+        </w:rPr>
+      </w:pPr>
+    </w:p>
+    <w:p>
+      <w:pPr>
+        <w:jc w:val="center"/>
+        <w:rPr>
+          <w:lang w:val="en-US"/>
+        </w:rPr>
+      </w:pPr>
+    </w:p>
+    <w:p>
+      <w:pPr>
+        <w:jc w:val="center"/>
+        <w:rPr>
+          <w:lang w:val="en-US"/>
+        </w:rPr>
+      </w:pPr>
+    </w:p>
+    <w:p>
+      <w:pPr>
+        <w:jc w:val="center"/>
+        <w:rPr>
+          <w:lang w:val="en-US"/>
+        </w:rPr>
+      </w:pPr>
+    </w:p>
+    <w:p>
+      <w:pPr>
+        <w:jc w:val="center"/>
+        <w:rPr>
+          <w:b/>
+          <w:bCs/>
+          <w:lang w:val="en-US"/>
+        </w:rPr>
+      </w:pPr>
+      <w:r>
+        <w:rPr>
+          <w:b/>
+          <w:bCs/>
+          <w:lang w:val="en-US"/>
+        </w:rPr>
+        <w:lastRenderedPageBreak/>
+        <w:t>PRACTICAL 4</w:t>
+      </w:r>
+    </w:p>
+    <w:p>
+      <w:pPr>
+        <w:jc w:val="center"/>
+        <w:rPr>
+          <w:b/>
+          <w:bCs/>
+        </w:rPr>
+      </w:pPr>
+      <w:r>
+        <w:rPr>
+          <w:b/>
+          <w:bCs/>
+        </w:rPr>
+        <w:t>Programs related to different Layouts</w:t>
+      </w:r>
+      <w:r>
+        <w:rPr>
+          <w:b/>
+          <w:bCs/>
+        </w:rPr>
+        <w:t xml:space="preserve"> (</w:t>
+      </w:r>
+      <w:r>
+        <w:t>Coordinate, Linear, Relative, Table, Absolute, Frame, List View, Grid View</w:t>
+      </w:r>
+      <w:r>
+        <w:rPr>
+          <w:b/>
+          <w:bCs/>
+        </w:rPr>
+        <w:t>)</w:t>
+      </w:r>
+    </w:p>
+    <w:p>
+      <w:pPr>
+        <w:jc w:val="center"/>
+        <w:rPr>
+          <w:b/>
+          <w:bCs/>
+          <w:lang w:val="en-US"/>
+        </w:rPr>
+      </w:pPr>
     </w:p>
     <w:sectPr>
       <w:pgSz w:w="11906" w:h="16838"/>

</xml_diff>